<commit_message>
Added a document with instructions for students.
</commit_message>
<xml_diff>
--- a/INTRO/Intro/BB-Introductie van het vak.docx
+++ b/INTRO/Intro/BB-Introductie van het vak.docx
@@ -114,8 +114,6 @@
       <w:r>
         <w:t xml:space="preserve"> </w:t>
       </w:r>
-      <w:bookmarkStart w:id="0" w:name="_GoBack"/>
-      <w:bookmarkEnd w:id="0"/>
     </w:p>
     <w:p>
       <w:r>
@@ -246,8 +244,13 @@
         <w:t xml:space="preserve">@student.hhs.nl) een week-eindopdracht. Deze opdracht bestaat uit meerkeuze vragen </w:t>
       </w:r>
       <w:r>
-        <w:t>en Matlab opdrachten. Die  moet je in Matlab maken. Je hebt dan tot en met de woensdag in de week daarna (tot en met 23:59u) om de opdracht in te leveren. Het inleveren van deze week-eindopdracht doe je via Blackboard.</w:t>
-      </w:r>
+        <w:t>en Matlab opdrachten. Die  moet je in Matlab maken. Het inleveren van deze week-eindopdracht doe je via Blackboard.</w:t>
+      </w:r>
+      <w:r>
+        <w:t xml:space="preserve"> Daar staat ook vermeld wanneer je de opdrachten moet inleveren (deadline).</w:t>
+      </w:r>
+      <w:bookmarkStart w:id="0" w:name="_GoBack"/>
+      <w:bookmarkEnd w:id="0"/>
     </w:p>
     <w:p>
       <w:r>
@@ -618,15 +621,7 @@
         </w:sectPr>
       </w:pPr>
       <w:r>
-        <w:t xml:space="preserve">Stuur een e-mail naar Mark </w:t>
-      </w:r>
-      <w:proofErr w:type="spellStart"/>
-      <w:r>
-        <w:t>Schrauwen</w:t>
-      </w:r>
-      <w:proofErr w:type="spellEnd"/>
-      <w:r>
-        <w:t xml:space="preserve"> (</w:t>
+        <w:t>Stuur een e-mail naar Mark Schrauwen (</w:t>
       </w:r>
       <w:hyperlink r:id="rId9">
         <w:r>
@@ -810,7 +805,7 @@
         <w:color w:val="A6A6A6" w:themeColor="background1" w:themeShade="A6"/>
         <w:sz w:val="20"/>
       </w:rPr>
-      <w:t>vrijdag 17 november 2017</w:t>
+      <w:t>woensdag 22 november 2017</w:t>
     </w:r>
     <w:r>
       <w:rPr>

</xml_diff>

<commit_message>
Verbeteringen... grote fout in het introductie document.
</commit_message>
<xml_diff>
--- a/INTRO/Intro/BB-Introductie van het vak.docx
+++ b/INTRO/Intro/BB-Introductie van het vak.docx
@@ -25,8 +25,17 @@
           <w:sz w:val="51"/>
           <w:szCs w:val="51"/>
         </w:rPr>
-        <w:t xml:space="preserve"> – Matlab</w:t>
-      </w:r>
+        <w:t xml:space="preserve"> – </w:t>
+      </w:r>
+      <w:proofErr w:type="spellStart"/>
+      <w:r>
+        <w:rPr>
+          <w:sz w:val="51"/>
+          <w:szCs w:val="51"/>
+        </w:rPr>
+        <w:t>Matlab</w:t>
+      </w:r>
+      <w:proofErr w:type="spellEnd"/>
     </w:p>
     <w:p>
       <w:pPr>
@@ -249,8 +258,6 @@
       <w:r>
         <w:t xml:space="preserve"> Daar staat ook vermeld wanneer je de opdrachten moet inleveren (deadline).</w:t>
       </w:r>
-      <w:bookmarkStart w:id="0" w:name="_GoBack"/>
-      <w:bookmarkEnd w:id="0"/>
     </w:p>
     <w:p>
       <w:r>
@@ -389,6 +396,8 @@
       <w:r>
         <w:t xml:space="preserve"> = 1-4). De berekening van het tentamencijfer is als volgt:</w:t>
       </w:r>
+      <w:bookmarkStart w:id="0" w:name="_GoBack"/>
+      <w:bookmarkEnd w:id="0"/>
     </w:p>
     <w:p>
       <w:pPr>
@@ -530,15 +539,15 @@
                             </w:rPr>
                             <m:t>9</m:t>
                           </m:r>
+                          <m:r>
+                            <w:rPr>
+                              <w:rFonts w:ascii="Cambria Math" w:hAnsi="Cambria Math"/>
+                              <w:sz w:val="18"/>
+                            </w:rPr>
+                            <m:t>∙k</m:t>
+                          </m:r>
                         </m:den>
                       </m:f>
-                      <m:r>
-                        <w:rPr>
-                          <w:rFonts w:ascii="Cambria Math" w:hAnsi="Cambria Math"/>
-                          <w:sz w:val="18"/>
-                        </w:rPr>
-                        <m:t>∙k</m:t>
-                      </m:r>
                     </m:e>
                   </m:d>
                 </m:e>
@@ -805,7 +814,7 @@
         <w:color w:val="A6A6A6" w:themeColor="background1" w:themeShade="A6"/>
         <w:sz w:val="20"/>
       </w:rPr>
-      <w:t>woensdag 22 november 2017</w:t>
+      <w:t>donderdag 7 december 2017</w:t>
     </w:r>
     <w:r>
       <w:rPr>

</xml_diff>

<commit_message>
In het introductie document de exacte punten toegevoegd.
</commit_message>
<xml_diff>
--- a/INTRO/Intro/BB-Introductie van het vak.docx
+++ b/INTRO/Intro/BB-Introductie van het vak.docx
@@ -5,16 +5,13 @@
     <w:p>
       <w:pPr>
         <w:pStyle w:val="Titel"/>
-        <w:jc w:val="both"/>
         <w:rPr>
-          <w:sz w:val="51"/>
           <w:szCs w:val="51"/>
         </w:rPr>
       </w:pPr>
       <w:proofErr w:type="spellStart"/>
       <w:r>
         <w:rPr>
-          <w:sz w:val="51"/>
           <w:szCs w:val="51"/>
         </w:rPr>
         <w:t>Biostatica</w:t>
@@ -22,7 +19,6 @@
       <w:proofErr w:type="spellEnd"/>
       <w:r>
         <w:rPr>
-          <w:sz w:val="51"/>
           <w:szCs w:val="51"/>
         </w:rPr>
         <w:t xml:space="preserve"> – </w:t>
@@ -30,7 +26,6 @@
       <w:proofErr w:type="spellStart"/>
       <w:r>
         <w:rPr>
-          <w:sz w:val="51"/>
           <w:szCs w:val="51"/>
         </w:rPr>
         <w:t>Matlab</w:t>
@@ -252,6 +247,8 @@
       <w:r>
         <w:t xml:space="preserve">@student.hhs.nl) een week-eindopdracht. Deze opdracht bestaat uit meerkeuze vragen </w:t>
       </w:r>
+    </w:p>
+    <w:p>
       <w:r>
         <w:t>en Matlab opdrachten. Die  moet je in Matlab maken. Het inleveren van deze week-eindopdracht doe je via Blackboard.</w:t>
       </w:r>
@@ -262,6 +259,22 @@
     <w:p>
       <w:r>
         <w:t>Het zorgvuldig maken van de week-eindopdrachten is het de beste voorbereiding op het tentamen. De week-eindopdrachten worden door ons nagekeken en je krijgt er een cijfer voor.</w:t>
+      </w:r>
+    </w:p>
+    <w:p>
+      <w:r>
+        <w:t xml:space="preserve">Fouten/onduidelijkheden in de reader/eindopdrachten meldt je hier: </w:t>
+      </w:r>
+      <w:hyperlink r:id="rId8" w:history="1">
+        <w:r>
+          <w:rPr>
+            <w:rStyle w:val="Hyperlink"/>
+          </w:rPr>
+          <w:t>https://bitbucket.org/yflippo/biostatica-matlab-readers/issues</w:t>
+        </w:r>
+      </w:hyperlink>
+      <w:r>
+        <w:t>. Wij pakken het dan z.s.m. op.</w:t>
       </w:r>
     </w:p>
     <w:p>
@@ -275,7 +288,36 @@
     </w:p>
     <w:p>
       <w:r>
-        <w:t xml:space="preserve">Het cijfer voor de eindopdrachten telt mee als bonus. Als je alle weekeindopdrachten goed maakt, kun je 1 bonuspunt verdienen. Dat bonuspunt wordt bij je tentamencijfer opgeteld (zie kopje Tentamen). </w:t>
+        <w:t>Het cijfer voor de eindopdrachten telt mee als bonus. Als je alle weekeindopdrachten goed maakt, kun je 1 bonuspunt verdienen</w:t>
+      </w:r>
+      <w:r>
+        <w:t xml:space="preserve"> (per weekeindopdracht 0.25 bonuspunt</w:t>
+      </w:r>
+      <w:r>
+        <w:t xml:space="preserve"> uitgedrukt in </w:t>
+      </w:r>
+      <w:proofErr w:type="spellStart"/>
+      <w:r>
+        <w:rPr>
+          <w:i/>
+          <w:iCs/>
+        </w:rPr>
+        <w:t>cijfer</w:t>
+      </w:r>
+      <w:r>
+        <w:rPr>
+          <w:i/>
+          <w:iCs/>
+          <w:vertAlign w:val="subscript"/>
+        </w:rPr>
+        <w:t>wk</w:t>
+      </w:r>
+      <w:proofErr w:type="spellEnd"/>
+      <w:r>
+        <w:t>)</w:t>
+      </w:r>
+      <w:r>
+        <w:t xml:space="preserve">. Dat bonuspunt wordt bij je tentamencijfer opgeteld (zie kopje Tentamen). </w:t>
       </w:r>
     </w:p>
     <w:p>
@@ -304,7 +346,31 @@
     </w:p>
     <w:p>
       <w:r>
-        <w:t>In lesweek 5 is er een toets waar je, m.b.v. Matlab, vragen en opdrachten zal moeten uitvoeren. De stof van het tentamen is  afkomstig uit de week eindopdrachten. Als je de week eindopdrachten hebt gemaakt, weet je ook wat voor vragen je kunt verwachten op het tentamen.</w:t>
+        <w:t>In lesweek 5 is er een</w:t>
+      </w:r>
+      <w:r>
+        <w:t xml:space="preserve"> </w:t>
+      </w:r>
+      <w:r>
+        <w:rPr>
+          <w:b/>
+        </w:rPr>
+        <w:t>3 uur durende</w:t>
+      </w:r>
+      <w:r>
+        <w:rPr>
+          <w:b/>
+        </w:rPr>
+        <w:t xml:space="preserve"> toets</w:t>
+      </w:r>
+      <w:r>
+        <w:t xml:space="preserve"> waar je, m.b.v. Matlab, vragen en opdrachten zal moeten uitvoer</w:t>
+      </w:r>
+      <w:r>
+        <w:t>en. De stof van het tentamen is</w:t>
+      </w:r>
+      <w:r>
+        <w:t xml:space="preserve"> afkomstig uit de week eindopdrachten. Als je de week eindopdrachten hebt gemaakt, weet je ook wat voor vragen je kunt verwachten op het tentamen.</w:t>
       </w:r>
     </w:p>
     <w:p>
@@ -347,12 +413,24 @@
         <w:pStyle w:val="Kop2"/>
       </w:pPr>
       <w:r>
-        <w:t>Oefententamen</w:t>
-      </w:r>
-    </w:p>
-    <w:p>
-      <w:r>
-        <w:t>In lesweek 4 zetten wij een oefententamen op Blackboard. Die kun je tot 2 dagen voor aanvang van het tentamen inleveren. Wij kijken deze dan als extraatje voor je na.</w:t>
+        <w:t>Voorbeeldtentamen</w:t>
+      </w:r>
+    </w:p>
+    <w:p>
+      <w:r>
+        <w:t>Wij zetten</w:t>
+      </w:r>
+      <w:r>
+        <w:t xml:space="preserve"> een </w:t>
+      </w:r>
+      <w:r>
+        <w:t>voorbeeldtentamen</w:t>
+      </w:r>
+      <w:r>
+        <w:t xml:space="preserve"> op Blackboard. </w:t>
+      </w:r>
+      <w:r>
+        <w:t>Dat helpt je om inzicht te krijgen in het echte tentamen.</w:t>
       </w:r>
     </w:p>
     <w:p>
@@ -363,6 +441,8 @@
       <w:r>
         <w:t>Berekening eindcijfer</w:t>
       </w:r>
+      <w:bookmarkStart w:id="0" w:name="_GoBack"/>
+      <w:bookmarkEnd w:id="0"/>
     </w:p>
     <w:p>
       <w:r>
@@ -396,8 +476,18 @@
       <w:r>
         <w:t xml:space="preserve"> = 1-4). De berekening van het tentamencijfer is als volgt:</w:t>
       </w:r>
-      <w:bookmarkStart w:id="0" w:name="_GoBack"/>
-      <w:bookmarkEnd w:id="0"/>
+      <m:oMath>
+        <m:r>
+          <m:rPr>
+            <m:sty m:val="p"/>
+          </m:rPr>
+          <w:rPr>
+            <w:rFonts w:ascii="Cambria Math" w:hAnsi="Cambria Math"/>
+            <w:sz w:val="32"/>
+          </w:rPr>
+          <m:t xml:space="preserve"> </m:t>
+        </m:r>
+      </m:oMath>
     </w:p>
     <w:p>
       <w:pPr>
@@ -537,14 +627,7 @@
                               <w:rFonts w:ascii="Cambria Math" w:hAnsi="Cambria Math"/>
                               <w:sz w:val="18"/>
                             </w:rPr>
-                            <m:t>9</m:t>
-                          </m:r>
-                          <m:r>
-                            <w:rPr>
-                              <w:rFonts w:ascii="Cambria Math" w:hAnsi="Cambria Math"/>
-                              <w:sz w:val="18"/>
-                            </w:rPr>
-                            <m:t>∙k</m:t>
+                            <m:t>9∙k</m:t>
                           </m:r>
                         </m:den>
                       </m:f>
@@ -557,7 +640,21 @@
                   <w:rFonts w:ascii="Cambria Math" w:hAnsi="Cambria Math"/>
                   <w:sz w:val="18"/>
                 </w:rPr>
+                <m:t xml:space="preserve"> </m:t>
+              </m:r>
+              <m:r>
+                <w:rPr>
+                  <w:rFonts w:ascii="Cambria Math" w:hAnsi="Cambria Math"/>
+                  <w:sz w:val="18"/>
+                </w:rPr>
                 <m:t>+</m:t>
+              </m:r>
+              <m:r>
+                <w:rPr>
+                  <w:rFonts w:ascii="Cambria Math" w:hAnsi="Cambria Math"/>
+                  <w:sz w:val="18"/>
+                </w:rPr>
+                <m:t xml:space="preserve"> </m:t>
               </m:r>
               <m:sSub>
                 <m:sSubPr>
@@ -592,7 +689,31 @@
                   <w:rFonts w:ascii="Cambria Math" w:hAnsi="Cambria Math"/>
                   <w:sz w:val="18"/>
                 </w:rPr>
-                <m:t>,10</m:t>
+                <m:t xml:space="preserve">    </m:t>
+              </m:r>
+              <m:r>
+                <m:rPr>
+                  <m:sty m:val="p"/>
+                </m:rPr>
+                <w:rPr>
+                  <w:rFonts w:ascii="Cambria Math" w:hAnsi="Cambria Math"/>
+                  <w:sz w:val="32"/>
+                </w:rPr>
+                <m:t>,</m:t>
+              </m:r>
+              <m:r>
+                <w:rPr>
+                  <w:rFonts w:ascii="Cambria Math" w:hAnsi="Cambria Math"/>
+                  <w:sz w:val="18"/>
+                </w:rPr>
+                <m:t xml:space="preserve">     </m:t>
+              </m:r>
+              <m:r>
+                <w:rPr>
+                  <w:rFonts w:ascii="Cambria Math" w:hAnsi="Cambria Math"/>
+                  <w:sz w:val="18"/>
+                </w:rPr>
+                <m:t>10</m:t>
               </m:r>
             </m:e>
           </m:d>
@@ -618,9 +739,9 @@
     <w:p>
       <w:pPr>
         <w:sectPr>
-          <w:headerReference w:type="default" r:id="rId8"/>
+          <w:headerReference w:type="default" r:id="rId9"/>
           <w:pgSz w:w="11906" w:h="16838"/>
-          <w:pgMar w:top="720" w:right="480" w:bottom="720" w:left="488" w:header="0" w:footer="0" w:gutter="0"/>
+          <w:pgMar w:top="630" w:right="480" w:bottom="720" w:left="488" w:header="0" w:footer="0" w:gutter="0"/>
           <w:cols w:num="2" w:space="708" w:equalWidth="0">
             <w:col w:w="5399" w:space="354"/>
             <w:col w:w="5184"/>
@@ -632,7 +753,7 @@
       <w:r>
         <w:t>Stuur een e-mail naar Mark Schrauwen (</w:t>
       </w:r>
-      <w:hyperlink r:id="rId9">
+      <w:hyperlink r:id="rId10">
         <w:r>
           <w:rPr>
             <w:rStyle w:val="InternetLink"/>
@@ -677,7 +798,7 @@
                     </pic:cNvPicPr>
                   </pic:nvPicPr>
                   <pic:blipFill>
-                    <a:blip r:embed="rId10"/>
+                    <a:blip r:embed="rId11"/>
                     <a:stretch>
                       <a:fillRect/>
                     </a:stretch>
@@ -814,7 +935,7 @@
         <w:color w:val="A6A6A6" w:themeColor="background1" w:themeShade="A6"/>
         <w:sz w:val="20"/>
       </w:rPr>
-      <w:t>donderdag 7 december 2017</w:t>
+      <w:t>zondag 10 december 2017</w:t>
     </w:r>
     <w:r>
       <w:rPr>
@@ -1761,6 +1882,17 @@
       <w:sz w:val="22"/>
     </w:rPr>
   </w:style>
+  <w:style w:type="character" w:styleId="Hyperlink">
+    <w:name w:val="Hyperlink"/>
+    <w:basedOn w:val="Standaardalinea-lettertype"/>
+    <w:uiPriority w:val="99"/>
+    <w:unhideWhenUsed/>
+    <w:rsid w:val="00214D2E"/>
+    <w:rPr>
+      <w:color w:val="0563C1" w:themeColor="hyperlink"/>
+      <w:u w:val="single"/>
+    </w:rPr>
+  </w:style>
 </w:styles>
 </file>
 

</xml_diff>